<commit_message>
Falta acomodar las faltas ortograficas y listo
</commit_message>
<xml_diff>
--- a/docs/Educacion.docx
+++ b/docs/Educacion.docx
@@ -1,6 +1,6 @@
 
 <file path=word/document.xml><?xml version="1.0" encoding="utf-8"?>
-<w:document xmlns:mc="http://schemas.openxmlformats.org/markup-compatibility/2006" xmlns:o="urn:schemas-microsoft-com:office:office" xmlns:r="http://schemas.openxmlformats.org/officeDocument/2006/relationships" xmlns:m="http://schemas.openxmlformats.org/officeDocument/2006/math" xmlns:v="urn:schemas-microsoft-com:vml" xmlns:wp="http://schemas.openxmlformats.org/drawingml/2006/wordprocessingDrawing" xmlns:w10="urn:schemas-microsoft-com:office:word" xmlns:w="http://schemas.openxmlformats.org/wordprocessingml/2006/main" xmlns:wne="http://schemas.microsoft.com/office/word/2006/wordml" xmlns:sl="http://schemas.openxmlformats.org/schemaLibrary/2006/main" xmlns:a="http://schemas.openxmlformats.org/drawingml/2006/main" xmlns:pic="http://schemas.openxmlformats.org/drawingml/2006/picture" xmlns:c="http://schemas.openxmlformats.org/drawingml/2006/chart" xmlns:lc="http://schemas.openxmlformats.org/drawingml/2006/lockedCanvas" xmlns:dgm="http://schemas.openxmlformats.org/drawingml/2006/diagram" xmlns:wps="http://schemas.microsoft.com/office/word/2010/wordprocessingShape" xmlns:wpg="http://schemas.microsoft.com/office/word/2010/wordprocessingGroup">
+<w:document xmlns:wpc="http://schemas.microsoft.com/office/word/2010/wordprocessingCanvas" xmlns:cx="http://schemas.microsoft.com/office/drawing/2014/chartex" xmlns:cx1="http://schemas.microsoft.com/office/drawing/2015/9/8/chartex" xmlns:cx2="http://schemas.microsoft.com/office/drawing/2015/10/21/chartex" xmlns:mc="http://schemas.openxmlformats.org/markup-compatibility/2006" xmlns:o="urn:schemas-microsoft-com:office:office" xmlns:r="http://schemas.openxmlformats.org/officeDocument/2006/relationships" xmlns:m="http://schemas.openxmlformats.org/officeDocument/2006/math" xmlns:v="urn:schemas-microsoft-com:vml" xmlns:wp14="http://schemas.microsoft.com/office/word/2010/wordprocessingDrawing" xmlns:wp="http://schemas.openxmlformats.org/drawingml/2006/wordprocessingDrawing" xmlns:w10="urn:schemas-microsoft-com:office:word" xmlns:w="http://schemas.openxmlformats.org/wordprocessingml/2006/main" xmlns:w14="http://schemas.microsoft.com/office/word/2010/wordml" xmlns:w15="http://schemas.microsoft.com/office/word/2012/wordml" xmlns:w16se="http://schemas.microsoft.com/office/word/2015/wordml/symex" xmlns:wpg="http://schemas.microsoft.com/office/word/2010/wordprocessingGroup" xmlns:wpi="http://schemas.microsoft.com/office/word/2010/wordprocessingInk" xmlns:wne="http://schemas.microsoft.com/office/word/2006/wordml" xmlns:wps="http://schemas.microsoft.com/office/word/2010/wordprocessingShape" mc:Ignorable="w14 w15 w16se wp14">
   <w:background w:color="FFFFFF"/>
   <w:body>
     <w:p>
@@ -9,38 +9,141 @@
           <w:ilvl w:val="0"/>
           <w:numId w:val="1"/>
         </w:numPr>
-        <w:ind w:left="720" w:hanging="360"/>
-        <w:contextualSpacing w:val="1"/>
-        <w:rPr/>
-      </w:pPr>
-      <w:r>
-        <w:rPr>
-          <w:rtl w:val="0"/>
-        </w:rPr>
-        <w:t xml:space="preserve">1.1.1 Contenido no textual</w:t>
-      </w:r>
-    </w:p>
-    <w:p>
-      <w:pPr>
-        <w:contextualSpacing w:val="0"/>
-      </w:pPr>
-      <w:r>
-        <w:rPr>
-          <w:rtl w:val="0"/>
-        </w:rPr>
+        <w:ind w:hanging="360"/>
+        <w:contextualSpacing/>
+      </w:pPr>
+      <w:r>
+        <w:t>1.1.1 Contenido no textual</w:t>
+      </w:r>
+    </w:p>
+    <w:p>
+      <w:r>
         <w:tab/>
-        <w:t xml:space="preserve">La página posee 277 imágenes sin el atributo alt  deberían tener una descripción.</w:t>
-      </w:r>
-    </w:p>
-    <w:p>
-      <w:pPr>
-        <w:contextualSpacing w:val="0"/>
-      </w:pPr>
-      <w:r>
-        <w:rPr>
-          <w:rtl w:val="0"/>
-        </w:rPr>
-      </w:r>
+        <w:t>La página posee 277 imágenes sin el atributo alt  deberían tener una descripción.</w:t>
+      </w:r>
+    </w:p>
+    <w:p/>
+    <w:p>
+      <w:pPr>
+        <w:rPr>
+          <w:u w:val="single"/>
+        </w:rPr>
+      </w:pPr>
+      <w:r>
+        <w:rPr>
+          <w:u w:val="single"/>
+        </w:rPr>
+        <w:t>Ejemplo:</w:t>
+      </w:r>
+    </w:p>
+    <w:p>
+      <w:pPr>
+        <w:rPr>
+          <w:rStyle w:val="CdigoHTML"/>
+          <w:rFonts w:eastAsia="Arial"/>
+          <w:shd w:val="clear" w:color="auto" w:fill="FFFFFF"/>
+          <w:lang w:val="en-US"/>
+        </w:rPr>
+      </w:pPr>
+      <w:r>
+        <w:rPr>
+          <w:rStyle w:val="CdigoHTML"/>
+          <w:rFonts w:eastAsia="Arial"/>
+          <w:shd w:val="clear" w:color="auto" w:fill="FFFFFF"/>
+          <w:lang w:val="en-US"/>
+        </w:rPr>
+        <w:t>&lt;img src="/wp-content/themes/com</w:t>
+      </w:r>
+      <w:r>
+        <w:rPr>
+          <w:rStyle w:val="CdigoHTML"/>
+          <w:rFonts w:eastAsia="Arial"/>
+          <w:shd w:val="clear" w:color="auto" w:fill="FFFFFF"/>
+          <w:lang w:val="en-US"/>
+        </w:rPr>
+        <w:t>unes/img/home/PEFI_banner.jpg"&gt;</w:t>
+      </w:r>
+    </w:p>
+    <w:p>
+      <w:pPr>
+        <w:rPr>
+          <w:lang w:val="en-US"/>
+        </w:rPr>
+      </w:pPr>
+    </w:p>
+    <w:p>
+      <w:pPr>
+        <w:rPr>
+          <w:u w:val="single"/>
+        </w:rPr>
+      </w:pPr>
+      <w:r>
+        <w:rPr>
+          <w:u w:val="single"/>
+        </w:rPr>
+        <w:t>Solucion:</w:t>
+      </w:r>
+    </w:p>
+    <w:p>
+      <w:pPr>
+        <w:pStyle w:val="PreformattedText"/>
+        <w:rPr>
+          <w:rStyle w:val="SourceText"/>
+          <w:u w:val="single"/>
+          <w:shd w:val="clear" w:color="auto" w:fill="FFFFFF"/>
+          <w:lang w:val="en-US"/>
+        </w:rPr>
+      </w:pPr>
+      <w:r>
+        <w:rPr>
+          <w:rStyle w:val="CdigoHTML"/>
+          <w:rFonts w:eastAsia="Arial"/>
+          <w:shd w:val="clear" w:color="auto" w:fill="FFFFFF"/>
+          <w:lang w:val="en-US"/>
+        </w:rPr>
+        <w:t>&lt;img src="/wp-content/themes/com</w:t>
+      </w:r>
+      <w:r>
+        <w:rPr>
+          <w:rStyle w:val="CdigoHTML"/>
+          <w:rFonts w:eastAsia="Arial"/>
+          <w:shd w:val="clear" w:color="auto" w:fill="FFFFFF"/>
+          <w:lang w:val="en-US"/>
+        </w:rPr>
+        <w:t>unes/img/home/PEFI_banner.jpg"</w:t>
+      </w:r>
+      <w:r>
+        <w:rPr>
+          <w:rStyle w:val="CdigoHTML"/>
+          <w:rFonts w:eastAsia="Arial"/>
+          <w:shd w:val="clear" w:color="auto" w:fill="FFFFFF"/>
+          <w:lang w:val="en-US"/>
+        </w:rPr>
+        <w:t xml:space="preserve"> </w:t>
+      </w:r>
+      <w:r>
+        <w:rPr>
+          <w:rStyle w:val="SourceText"/>
+          <w:color w:val="FF0000"/>
+          <w:shd w:val="clear" w:color="auto" w:fill="FFFFFF"/>
+          <w:lang w:val="en-US"/>
+        </w:rPr>
+        <w:t>alt="Icono del sitio"/&gt;</w:t>
+      </w:r>
+    </w:p>
+    <w:p>
+      <w:pPr>
+        <w:rPr>
+          <w:lang w:val="en-US"/>
+        </w:rPr>
+      </w:pPr>
+    </w:p>
+    <w:p>
+      <w:pPr>
+        <w:rPr>
+          <w:lang w:val="en-US"/>
+        </w:rPr>
+      </w:pPr>
     </w:p>
     <w:p>
       <w:pPr>
@@ -48,40 +151,126 @@
           <w:ilvl w:val="0"/>
           <w:numId w:val="4"/>
         </w:numPr>
-        <w:ind w:left="720" w:hanging="360"/>
-        <w:contextualSpacing w:val="1"/>
-        <w:rPr>
-          <w:u w:val="none"/>
-        </w:rPr>
-      </w:pPr>
-      <w:r>
-        <w:rPr>
-          <w:rtl w:val="0"/>
-        </w:rPr>
-        <w:t xml:space="preserve">1.3.1 Información y relaciones</w:t>
-      </w:r>
-    </w:p>
-    <w:p>
-      <w:pPr>
-        <w:contextualSpacing w:val="0"/>
-      </w:pPr>
-      <w:r>
-        <w:rPr>
-          <w:rtl w:val="0"/>
-        </w:rPr>
+        <w:ind w:hanging="360"/>
+        <w:contextualSpacing/>
+      </w:pPr>
+      <w:r>
+        <w:t>1.3.1 Información y relaciones</w:t>
+      </w:r>
+    </w:p>
+    <w:p>
+      <w:r>
         <w:tab/>
-        <w:t xml:space="preserve">Se encontró 3 botones de los cuales no se respeta la etiqueta &lt;label&gt; para incluir la información en los mismo</w:t>
-      </w:r>
-    </w:p>
-    <w:p>
-      <w:pPr>
-        <w:contextualSpacing w:val="0"/>
-      </w:pPr>
-      <w:r>
-        <w:rPr>
-          <w:rtl w:val="0"/>
-        </w:rPr>
-      </w:r>
+        <w:t xml:space="preserve">Se encontró 3 </w:t>
+      </w:r>
+      <w:r>
+        <w:rPr>
+          <w:u w:val="single"/>
+        </w:rPr>
+        <w:t>botones</w:t>
+      </w:r>
+      <w:r>
+        <w:t xml:space="preserve"> de los cuales no se respeta la etiqueta &lt;label&gt; para incluir la información en los mismo</w:t>
+      </w:r>
+    </w:p>
+    <w:p/>
+    <w:p>
+      <w:pPr>
+        <w:rPr>
+          <w:u w:val="single"/>
+          <w:lang w:val="en-US"/>
+        </w:rPr>
+      </w:pPr>
+      <w:r>
+        <w:rPr>
+          <w:u w:val="single"/>
+          <w:lang w:val="en-US"/>
+        </w:rPr>
+        <w:t>Ejemplo:</w:t>
+      </w:r>
+    </w:p>
+    <w:p>
+      <w:pPr>
+        <w:rPr>
+          <w:lang w:val="en-US"/>
+        </w:rPr>
+      </w:pPr>
+      <w:r>
+        <w:rPr>
+          <w:rStyle w:val="CdigoHTML"/>
+          <w:rFonts w:eastAsia="Arial"/>
+          <w:shd w:val="clear" w:color="auto" w:fill="FFFFFF"/>
+          <w:lang w:val="en-US"/>
+        </w:rPr>
+        <w:t>&lt;input id="texto" class="buscarField" name="s" type="text" value="" onfocus="if(this.value=='buscar'</w:t>
+      </w:r>
+      <w:r>
+        <w:rPr>
+          <w:rStyle w:val="CdigoHTML"/>
+          <w:rFonts w:eastAsia="Arial"/>
+          <w:shd w:val="clear" w:color="auto" w:fill="FFFFFF"/>
+          <w:lang w:val="en-US"/>
+        </w:rPr>
+        <w:t>…</w:t>
+      </w:r>
+    </w:p>
+    <w:p>
+      <w:pPr>
+        <w:rPr>
+          <w:u w:val="single"/>
+          <w:lang w:val="en-US"/>
+        </w:rPr>
+      </w:pPr>
+      <w:r>
+        <w:rPr>
+          <w:u w:val="single"/>
+          <w:lang w:val="en-US"/>
+        </w:rPr>
+        <w:t>Solucion:</w:t>
+      </w:r>
+    </w:p>
+    <w:p>
+      <w:pPr>
+        <w:rPr>
+          <w:lang w:val="en-US"/>
+        </w:rPr>
+      </w:pPr>
+      <w:r>
+        <w:rPr>
+          <w:rStyle w:val="CdigoHTML"/>
+          <w:rFonts w:eastAsia="Arial"/>
+          <w:color w:val="FF0000"/>
+          <w:shd w:val="clear" w:color="auto" w:fill="FFFFFF"/>
+          <w:lang w:val="en-US"/>
+        </w:rPr>
+        <w:t xml:space="preserve">&lt;label&gt; Buscar </w:t>
+      </w:r>
+      <w:r>
+        <w:rPr>
+          <w:rStyle w:val="CdigoHTML"/>
+          <w:rFonts w:eastAsia="Arial"/>
+          <w:shd w:val="clear" w:color="auto" w:fill="FFFFFF"/>
+          <w:lang w:val="en-US"/>
+        </w:rPr>
+        <w:t>&lt;input id="texto" class="buscarField" name="s" type="text" value="" onfocus="if(this.value=='buscar'</w:t>
+      </w:r>
+      <w:r>
+        <w:rPr>
+          <w:rStyle w:val="CdigoHTML"/>
+          <w:rFonts w:eastAsia="Arial"/>
+          <w:color w:val="FF0000"/>
+          <w:shd w:val="clear" w:color="auto" w:fill="FFFFFF"/>
+          <w:lang w:val="en-US"/>
+        </w:rPr>
+        <w:t>…&lt;/label&gt;</w:t>
+      </w:r>
+    </w:p>
+    <w:p>
+      <w:pPr>
+        <w:rPr>
+          <w:lang w:val="en-US"/>
+        </w:rPr>
+      </w:pPr>
     </w:p>
     <w:p>
       <w:pPr>
@@ -89,79 +278,163 @@
           <w:ilvl w:val="0"/>
           <w:numId w:val="2"/>
         </w:numPr>
-        <w:ind w:left="720" w:hanging="360"/>
-        <w:contextualSpacing w:val="1"/>
-        <w:rPr>
-          <w:u w:val="none"/>
-        </w:rPr>
-      </w:pPr>
-      <w:r>
-        <w:rPr>
-          <w:rtl w:val="0"/>
-        </w:rPr>
-        <w:t xml:space="preserve">2.4.4 Propósito de vínculo</w:t>
-      </w:r>
-    </w:p>
-    <w:p>
-      <w:pPr>
-        <w:contextualSpacing w:val="0"/>
-      </w:pPr>
-      <w:r>
-        <w:rPr>
-          <w:rtl w:val="0"/>
-        </w:rPr>
+        <w:ind w:hanging="360"/>
+        <w:contextualSpacing/>
+      </w:pPr>
+      <w:r>
+        <w:t>2.4.4 Propósito de vínculo</w:t>
+      </w:r>
+    </w:p>
+    <w:p>
+      <w:r>
         <w:tab/>
-        <w:t xml:space="preserve">en 2 link no hay una descripción clara de lo que son</w:t>
-      </w:r>
-    </w:p>
-    <w:p>
-      <w:pPr>
-        <w:contextualSpacing w:val="0"/>
-      </w:pPr>
-      <w:r>
-        <w:rPr>
-          <w:rtl w:val="0"/>
-        </w:rPr>
-      </w:r>
-    </w:p>
+        <w:t>en 2 link no hay una descripción clara de lo que son</w:t>
+      </w:r>
+    </w:p>
+    <w:p/>
+    <w:p>
+      <w:pPr>
+        <w:rPr>
+          <w:u w:val="single"/>
+        </w:rPr>
+      </w:pPr>
+      <w:r>
+        <w:rPr>
+          <w:u w:val="single"/>
+        </w:rPr>
+        <w:t>Solucion:</w:t>
+      </w:r>
+    </w:p>
+    <w:p>
+      <w:r>
+        <w:t>Agregar el argumento tittle a la etiqueta para que se pueda interpretar.</w:t>
+      </w:r>
+    </w:p>
+    <w:p/>
     <w:p>
       <w:pPr>
         <w:numPr>
           <w:ilvl w:val="0"/>
           <w:numId w:val="3"/>
         </w:numPr>
-        <w:ind w:left="720" w:hanging="360"/>
-        <w:contextualSpacing w:val="1"/>
-        <w:rPr/>
-      </w:pPr>
-      <w:r>
-        <w:rPr>
-          <w:rtl w:val="0"/>
-        </w:rPr>
-        <w:t xml:space="preserve">3.3.2 Instrucciones y etiquetas</w:t>
-      </w:r>
-    </w:p>
-    <w:p>
-      <w:pPr>
-        <w:contextualSpacing w:val="0"/>
-      </w:pPr>
-      <w:r>
-        <w:rPr>
-          <w:rtl w:val="0"/>
-        </w:rPr>
+        <w:ind w:hanging="360"/>
+        <w:contextualSpacing/>
+      </w:pPr>
+      <w:r>
+        <w:t>3.3.2 Instrucciones y etiquetas</w:t>
+      </w:r>
+    </w:p>
+    <w:p>
+      <w:r>
         <w:tab/>
-        <w:t xml:space="preserve">En 2 elementos no hay suficiente etiquetas para la interpretación de los mismos</w:t>
-      </w:r>
-    </w:p>
-    <w:p>
-      <w:pPr>
-        <w:contextualSpacing w:val="0"/>
-      </w:pPr>
-      <w:r>
-        <w:rPr>
-          <w:rtl w:val="0"/>
-        </w:rPr>
-      </w:r>
+        <w:t>En 2 elementos no hay suficiente etiquetas para la interpretación de los mismos</w:t>
+      </w:r>
+    </w:p>
+    <w:p/>
+    <w:p>
+      <w:pPr>
+        <w:rPr>
+          <w:u w:val="single"/>
+          <w:lang w:val="en-US"/>
+        </w:rPr>
+      </w:pPr>
+      <w:r>
+        <w:rPr>
+          <w:u w:val="single"/>
+          <w:lang w:val="en-US"/>
+        </w:rPr>
+        <w:t>Ejemplo:</w:t>
+      </w:r>
+    </w:p>
+    <w:p>
+      <w:pPr>
+        <w:rPr>
+          <w:lang w:val="en-US"/>
+        </w:rPr>
+      </w:pPr>
+      <w:r>
+        <w:rPr>
+          <w:rStyle w:val="CdigoHTML"/>
+          <w:rFonts w:eastAsia="Arial"/>
+          <w:shd w:val="clear" w:color="auto" w:fill="FFFFFF"/>
+          <w:lang w:val="en-US"/>
+        </w:rPr>
+        <w:t>&lt;input id="texto" class="buscarField" name="s" type="text" value="" onfocus="if(this.value=='buscar'</w:t>
+      </w:r>
+      <w:r>
+        <w:rPr>
+          <w:rStyle w:val="CdigoHTML"/>
+          <w:rFonts w:eastAsia="Arial"/>
+          <w:shd w:val="clear" w:color="auto" w:fill="FFFFFF"/>
+          <w:lang w:val="en-US"/>
+        </w:rPr>
+        <w:t>…</w:t>
+      </w:r>
+    </w:p>
+    <w:p>
+      <w:pPr>
+        <w:rPr>
+          <w:u w:val="single"/>
+          <w:lang w:val="en-US"/>
+        </w:rPr>
+      </w:pPr>
+      <w:r>
+        <w:rPr>
+          <w:u w:val="single"/>
+          <w:lang w:val="en-US"/>
+        </w:rPr>
+        <w:t>Solucion:</w:t>
+      </w:r>
+    </w:p>
+    <w:p>
+      <w:pPr>
+        <w:rPr>
+          <w:lang w:val="en-US"/>
+        </w:rPr>
+      </w:pPr>
+      <w:r>
+        <w:rPr>
+          <w:rStyle w:val="CdigoHTML"/>
+          <w:rFonts w:eastAsia="Arial"/>
+          <w:color w:val="FF0000"/>
+          <w:shd w:val="clear" w:color="auto" w:fill="FFFFFF"/>
+          <w:lang w:val="en-US"/>
+        </w:rPr>
+        <w:t xml:space="preserve">&lt;label&gt; Buscar </w:t>
+      </w:r>
+      <w:r>
+        <w:rPr>
+          <w:rStyle w:val="CdigoHTML"/>
+          <w:rFonts w:eastAsia="Arial"/>
+          <w:shd w:val="clear" w:color="auto" w:fill="FFFFFF"/>
+          <w:lang w:val="en-US"/>
+        </w:rPr>
+        <w:t>&lt;input id="texto" class="buscarField" name="s" type="text" value="" onfocus="if(this.value=='buscar'</w:t>
+      </w:r>
+      <w:r>
+        <w:rPr>
+          <w:rStyle w:val="CdigoHTML"/>
+          <w:rFonts w:eastAsia="Arial"/>
+          <w:color w:val="FF0000"/>
+          <w:shd w:val="clear" w:color="auto" w:fill="FFFFFF"/>
+          <w:lang w:val="en-US"/>
+        </w:rPr>
+        <w:t>…&lt;/label&gt;</w:t>
+      </w:r>
+    </w:p>
+    <w:p>
+      <w:pPr>
+        <w:rPr>
+          <w:lang w:val="en-US"/>
+        </w:rPr>
+      </w:pPr>
+    </w:p>
+    <w:p>
+      <w:pPr>
+        <w:rPr>
+          <w:lang w:val="en-US"/>
+        </w:rPr>
+      </w:pPr>
     </w:p>
     <w:p>
       <w:pPr>
@@ -169,41 +442,56 @@
           <w:ilvl w:val="0"/>
           <w:numId w:val="5"/>
         </w:numPr>
-        <w:ind w:left="720" w:hanging="360"/>
-        <w:contextualSpacing w:val="1"/>
-        <w:rPr/>
-      </w:pPr>
-      <w:r>
-        <w:rPr>
-          <w:rtl w:val="0"/>
-        </w:rPr>
-        <w:t xml:space="preserve">4.1.1 Interpretación</w:t>
-      </w:r>
-    </w:p>
-    <w:p>
-      <w:pPr>
-        <w:contextualSpacing w:val="0"/>
-      </w:pPr>
-      <w:r>
-        <w:rPr>
-          <w:rtl w:val="0"/>
-        </w:rPr>
+        <w:ind w:hanging="360"/>
+        <w:contextualSpacing/>
+      </w:pPr>
+      <w:r>
+        <w:t>4.1.1 Interpretación</w:t>
+      </w:r>
+    </w:p>
+    <w:p>
+      <w:r>
         <w:tab/>
-        <w:t xml:space="preserve">La página tiene id duplicados</w:t>
-      </w:r>
+        <w:t>La página tiene id duplicados</w:t>
+      </w:r>
+    </w:p>
+    <w:p/>
+    <w:p>
+      <w:pPr>
+        <w:rPr>
+          <w:u w:val="single"/>
+        </w:rPr>
+      </w:pPr>
+      <w:r>
+        <w:rPr>
+          <w:u w:val="single"/>
+        </w:rPr>
+        <w:t>Solucion:</w:t>
+      </w:r>
+    </w:p>
+    <w:p>
+      <w:r>
+        <w:t>Colocar id distintos en los atributos</w:t>
+      </w:r>
+      <w:bookmarkStart w:id="0" w:name="_GoBack"/>
+      <w:bookmarkEnd w:id="0"/>
     </w:p>
     <w:sectPr>
-      <w:pgSz w:h="16834" w:w="11909"/>
-      <w:pgMar w:bottom="1440" w:top="1440" w:left="1440" w:right="1440"/>
+      <w:pgSz w:w="11909" w:h="16834"/>
+      <w:pgMar w:top="1440" w:right="1440" w:bottom="1440" w:left="1440" w:header="720" w:footer="720" w:gutter="0"/>
       <w:pgNumType w:start="1"/>
+      <w:cols w:space="720"/>
     </w:sectPr>
   </w:body>
 </w:document>
 </file>
 
 <file path=word/numbering.xml><?xml version="1.0" encoding="utf-8"?>
-<w:numbering xmlns:mc="http://schemas.openxmlformats.org/markup-compatibility/2006" xmlns:o="urn:schemas-microsoft-com:office:office" xmlns:r="http://schemas.openxmlformats.org/officeDocument/2006/relationships" xmlns:m="http://schemas.openxmlformats.org/officeDocument/2006/math" xmlns:v="urn:schemas-microsoft-com:vml" xmlns:wp="http://schemas.openxmlformats.org/drawingml/2006/wordprocessingDrawing" xmlns:w10="urn:schemas-microsoft-com:office:word" xmlns:w="http://schemas.openxmlformats.org/wordprocessingml/2006/main" xmlns:wne="http://schemas.microsoft.com/office/word/2006/wordml" xmlns:sl="http://schemas.openxmlformats.org/schemaLibrary/2006/main" xmlns:a="http://schemas.openxmlformats.org/drawingml/2006/main" xmlns:pic="http://schemas.openxmlformats.org/drawingml/2006/picture" xmlns:c="http://schemas.openxmlformats.org/drawingml/2006/chart" xmlns:lc="http://schemas.openxmlformats.org/drawingml/2006/lockedCanvas" xmlns:dgm="http://schemas.openxmlformats.org/drawingml/2006/diagram" xmlns:wps="http://schemas.microsoft.com/office/word/2010/wordprocessingShape" xmlns:wpg="http://schemas.microsoft.com/office/word/2010/wordprocessingGroup">
-  <w:abstractNum w:abstractNumId="1">
+<w:numbering xmlns:wpc="http://schemas.microsoft.com/office/word/2010/wordprocessingCanvas" xmlns:cx="http://schemas.microsoft.com/office/drawing/2014/chartex" xmlns:cx1="http://schemas.microsoft.com/office/drawing/2015/9/8/chartex" xmlns:cx2="http://schemas.microsoft.com/office/drawing/2015/10/21/chartex" xmlns:mc="http://schemas.openxmlformats.org/markup-compatibility/2006" xmlns:o="urn:schemas-microsoft-com:office:office" xmlns:r="http://schemas.openxmlformats.org/officeDocument/2006/relationships" xmlns:m="http://schemas.openxmlformats.org/officeDocument/2006/math" xmlns:v="urn:schemas-microsoft-com:vml" xmlns:wp14="http://schemas.microsoft.com/office/word/2010/wordprocessingDrawing" xmlns:wp="http://schemas.openxmlformats.org/drawingml/2006/wordprocessingDrawing" xmlns:w10="urn:schemas-microsoft-com:office:word" xmlns:w="http://schemas.openxmlformats.org/wordprocessingml/2006/main" xmlns:w14="http://schemas.microsoft.com/office/word/2010/wordml" xmlns:w15="http://schemas.microsoft.com/office/word/2012/wordml" xmlns:w16se="http://schemas.microsoft.com/office/word/2015/wordml/symex" xmlns:wpg="http://schemas.microsoft.com/office/word/2010/wordprocessingGroup" xmlns:wpi="http://schemas.microsoft.com/office/word/2010/wordprocessingInk" xmlns:wne="http://schemas.microsoft.com/office/word/2006/wordml" xmlns:wps="http://schemas.microsoft.com/office/word/2010/wordprocessingShape" mc:Ignorable="w14 w15 w16se wp14">
+  <w:abstractNum w:abstractNumId="0" w15:restartNumberingAfterBreak="0">
+    <w:nsid w:val="18356A42"/>
+    <w:multiLevelType w:val="multilevel"/>
+    <w:tmpl w:val="77CE9850"/>
     <w:lvl w:ilvl="0">
       <w:start w:val="1"/>
       <w:numFmt w:val="bullet"/>
@@ -313,7 +601,10 @@
       </w:rPr>
     </w:lvl>
   </w:abstractNum>
-  <w:abstractNum w:abstractNumId="2">
+  <w:abstractNum w:abstractNumId="1" w15:restartNumberingAfterBreak="0">
+    <w:nsid w:val="35444287"/>
+    <w:multiLevelType w:val="multilevel"/>
+    <w:tmpl w:val="08CCC02C"/>
     <w:lvl w:ilvl="0">
       <w:start w:val="1"/>
       <w:numFmt w:val="bullet"/>
@@ -423,7 +714,10 @@
       </w:rPr>
     </w:lvl>
   </w:abstractNum>
-  <w:abstractNum w:abstractNumId="3">
+  <w:abstractNum w:abstractNumId="2" w15:restartNumberingAfterBreak="0">
+    <w:nsid w:val="3B4F737B"/>
+    <w:multiLevelType w:val="multilevel"/>
+    <w:tmpl w:val="0BD8B5E2"/>
     <w:lvl w:ilvl="0">
       <w:start w:val="1"/>
       <w:numFmt w:val="bullet"/>
@@ -533,7 +827,10 @@
       </w:rPr>
     </w:lvl>
   </w:abstractNum>
-  <w:abstractNum w:abstractNumId="4">
+  <w:abstractNum w:abstractNumId="3" w15:restartNumberingAfterBreak="0">
+    <w:nsid w:val="62023B0F"/>
+    <w:multiLevelType w:val="multilevel"/>
+    <w:tmpl w:val="FF9EF3BE"/>
     <w:lvl w:ilvl="0">
       <w:start w:val="1"/>
       <w:numFmt w:val="bullet"/>
@@ -643,7 +940,10 @@
       </w:rPr>
     </w:lvl>
   </w:abstractNum>
-  <w:abstractNum w:abstractNumId="5">
+  <w:abstractNum w:abstractNumId="4" w15:restartNumberingAfterBreak="0">
+    <w:nsid w:val="65C808A8"/>
+    <w:multiLevelType w:val="multilevel"/>
+    <w:tmpl w:val="65CE2978"/>
     <w:lvl w:ilvl="0">
       <w:start w:val="1"/>
       <w:numFmt w:val="bullet"/>
@@ -754,114 +1054,477 @@
     </w:lvl>
   </w:abstractNum>
   <w:num w:numId="1">
-    <w:abstractNumId w:val="1"/>
+    <w:abstractNumId w:val="2"/>
   </w:num>
   <w:num w:numId="2">
-    <w:abstractNumId w:val="2"/>
+    <w:abstractNumId w:val="0"/>
   </w:num>
   <w:num w:numId="3">
     <w:abstractNumId w:val="3"/>
   </w:num>
   <w:num w:numId="4">
-    <w:abstractNumId w:val="4"/>
+    <w:abstractNumId w:val="1"/>
   </w:num>
   <w:num w:numId="5">
-    <w:abstractNumId w:val="5"/>
+    <w:abstractNumId w:val="4"/>
   </w:num>
 </w:numbering>
 </file>
 
 <file path=word/styles.xml><?xml version="1.0" encoding="utf-8"?>
-<w:styles xmlns:mc="http://schemas.openxmlformats.org/markup-compatibility/2006" xmlns:o="urn:schemas-microsoft-com:office:office" xmlns:r="http://schemas.openxmlformats.org/officeDocument/2006/relationships" xmlns:m="http://schemas.openxmlformats.org/officeDocument/2006/math" xmlns:v="urn:schemas-microsoft-com:vml" xmlns:wp="http://schemas.openxmlformats.org/drawingml/2006/wordprocessingDrawing" xmlns:w10="urn:schemas-microsoft-com:office:word" xmlns:w="http://schemas.openxmlformats.org/wordprocessingml/2006/main" xmlns:wne="http://schemas.microsoft.com/office/word/2006/wordml" xmlns:sl="http://schemas.openxmlformats.org/schemaLibrary/2006/main" xmlns:a="http://schemas.openxmlformats.org/drawingml/2006/main" xmlns:pic="http://schemas.openxmlformats.org/drawingml/2006/picture" xmlns:c="http://schemas.openxmlformats.org/drawingml/2006/chart" xmlns:lc="http://schemas.openxmlformats.org/drawingml/2006/lockedCanvas" xmlns:dgm="http://schemas.openxmlformats.org/drawingml/2006/diagram" xmlns:wps="http://schemas.microsoft.com/office/word/2010/wordprocessingShape" xmlns:wpg="http://schemas.microsoft.com/office/word/2010/wordprocessingGroup">
+<w:styles xmlns:mc="http://schemas.openxmlformats.org/markup-compatibility/2006" xmlns:r="http://schemas.openxmlformats.org/officeDocument/2006/relationships" xmlns:w="http://schemas.openxmlformats.org/wordprocessingml/2006/main" xmlns:w14="http://schemas.microsoft.com/office/word/2010/wordml" xmlns:w15="http://schemas.microsoft.com/office/word/2012/wordml" xmlns:w16se="http://schemas.microsoft.com/office/word/2015/wordml/symex" mc:Ignorable="w14 w15 w16se">
   <w:docDefaults>
     <w:rPrDefault>
       <w:rPr>
-        <w:rFonts w:ascii="Arial" w:cs="Arial" w:eastAsia="Arial" w:hAnsi="Arial"/>
-        <w:b w:val="0"/>
-        <w:i w:val="0"/>
-        <w:smallCaps w:val="0"/>
-        <w:strike w:val="0"/>
+        <w:rFonts w:ascii="Arial" w:eastAsia="Arial" w:hAnsi="Arial" w:cs="Arial"/>
         <w:color w:val="000000"/>
         <w:sz w:val="22"/>
         <w:szCs w:val="22"/>
-        <w:u w:val="none"/>
-        <w:vertAlign w:val="baseline"/>
+        <w:lang w:val="es-ES" w:eastAsia="es-ES" w:bidi="ar-SA"/>
       </w:rPr>
     </w:rPrDefault>
     <w:pPrDefault>
       <w:pPr>
-        <w:keepNext w:val="0"/>
-        <w:keepLines w:val="0"/>
-        <w:widowControl w:val="1"/>
-        <w:spacing w:after="0" w:before="0" w:line="276" w:lineRule="auto"/>
-        <w:ind w:left="0" w:right="0" w:firstLine="0"/>
-        <w:jc w:val="left"/>
+        <w:spacing w:line="276" w:lineRule="auto"/>
       </w:pPr>
     </w:pPrDefault>
   </w:docDefaults>
-  <w:style w:type="paragraph" w:styleId="Normal" w:default="1">
-    <w:name w:val="normal"/>
+  <w:latentStyles w:defLockedState="0" w:defUIPriority="99" w:defSemiHidden="0" w:defUnhideWhenUsed="0" w:defQFormat="0" w:count="372">
+    <w:lsdException w:name="Normal" w:uiPriority="0" w:qFormat="1"/>
+    <w:lsdException w:name="heading 1" w:uiPriority="9" w:qFormat="1"/>
+    <w:lsdException w:name="heading 2" w:semiHidden="1" w:uiPriority="9" w:unhideWhenUsed="1" w:qFormat="1"/>
+    <w:lsdException w:name="heading 3" w:semiHidden="1" w:uiPriority="9" w:unhideWhenUsed="1" w:qFormat="1"/>
+    <w:lsdException w:name="heading 4" w:semiHidden="1" w:uiPriority="9" w:unhideWhenUsed="1" w:qFormat="1"/>
+    <w:lsdException w:name="heading 5" w:semiHidden="1" w:uiPriority="9" w:unhideWhenUsed="1" w:qFormat="1"/>
+    <w:lsdException w:name="heading 6" w:semiHidden="1" w:uiPriority="9" w:unhideWhenUsed="1" w:qFormat="1"/>
+    <w:lsdException w:name="heading 7" w:semiHidden="1" w:uiPriority="9" w:unhideWhenUsed="1" w:qFormat="1"/>
+    <w:lsdException w:name="heading 8" w:semiHidden="1" w:uiPriority="9" w:unhideWhenUsed="1" w:qFormat="1"/>
+    <w:lsdException w:name="heading 9" w:semiHidden="1" w:uiPriority="9" w:unhideWhenUsed="1" w:qFormat="1"/>
+    <w:lsdException w:name="index 1" w:semiHidden="1" w:unhideWhenUsed="1"/>
+    <w:lsdException w:name="index 2" w:semiHidden="1" w:unhideWhenUsed="1"/>
+    <w:lsdException w:name="index 3" w:semiHidden="1" w:unhideWhenUsed="1"/>
+    <w:lsdException w:name="index 4" w:semiHidden="1" w:unhideWhenUsed="1"/>
+    <w:lsdException w:name="index 5" w:semiHidden="1" w:unhideWhenUsed="1"/>
+    <w:lsdException w:name="index 6" w:semiHidden="1" w:unhideWhenUsed="1"/>
+    <w:lsdException w:name="index 7" w:semiHidden="1" w:unhideWhenUsed="1"/>
+    <w:lsdException w:name="index 8" w:semiHidden="1" w:unhideWhenUsed="1"/>
+    <w:lsdException w:name="index 9" w:semiHidden="1" w:unhideWhenUsed="1"/>
+    <w:lsdException w:name="toc 1" w:semiHidden="1" w:uiPriority="39" w:unhideWhenUsed="1"/>
+    <w:lsdException w:name="toc 2" w:semiHidden="1" w:uiPriority="39" w:unhideWhenUsed="1"/>
+    <w:lsdException w:name="toc 3" w:semiHidden="1" w:uiPriority="39" w:unhideWhenUsed="1"/>
+    <w:lsdException w:name="toc 4" w:semiHidden="1" w:uiPriority="39" w:unhideWhenUsed="1"/>
+    <w:lsdException w:name="toc 5" w:semiHidden="1" w:uiPriority="39" w:unhideWhenUsed="1"/>
+    <w:lsdException w:name="toc 6" w:semiHidden="1" w:uiPriority="39" w:unhideWhenUsed="1"/>
+    <w:lsdException w:name="toc 7" w:semiHidden="1" w:uiPriority="39" w:unhideWhenUsed="1"/>
+    <w:lsdException w:name="toc 8" w:semiHidden="1" w:uiPriority="39" w:unhideWhenUsed="1"/>
+    <w:lsdException w:name="toc 9" w:semiHidden="1" w:uiPriority="39" w:unhideWhenUsed="1"/>
+    <w:lsdException w:name="Normal Indent" w:semiHidden="1" w:unhideWhenUsed="1"/>
+    <w:lsdException w:name="footnote text" w:semiHidden="1" w:unhideWhenUsed="1"/>
+    <w:lsdException w:name="annotation text" w:semiHidden="1" w:unhideWhenUsed="1"/>
+    <w:lsdException w:name="header" w:semiHidden="1" w:unhideWhenUsed="1"/>
+    <w:lsdException w:name="footer" w:semiHidden="1" w:unhideWhenUsed="1"/>
+    <w:lsdException w:name="index heading" w:semiHidden="1" w:unhideWhenUsed="1"/>
+    <w:lsdException w:name="caption" w:semiHidden="1" w:uiPriority="35" w:unhideWhenUsed="1" w:qFormat="1"/>
+    <w:lsdException w:name="table of figures" w:semiHidden="1" w:unhideWhenUsed="1"/>
+    <w:lsdException w:name="envelope address" w:semiHidden="1" w:unhideWhenUsed="1"/>
+    <w:lsdException w:name="envelope return" w:semiHidden="1" w:unhideWhenUsed="1"/>
+    <w:lsdException w:name="footnote reference" w:semiHidden="1" w:unhideWhenUsed="1"/>
+    <w:lsdException w:name="annotation reference" w:semiHidden="1" w:unhideWhenUsed="1"/>
+    <w:lsdException w:name="line number" w:semiHidden="1" w:unhideWhenUsed="1"/>
+    <w:lsdException w:name="page number" w:semiHidden="1" w:unhideWhenUsed="1"/>
+    <w:lsdException w:name="endnote reference" w:semiHidden="1" w:unhideWhenUsed="1"/>
+    <w:lsdException w:name="endnote text" w:semiHidden="1" w:unhideWhenUsed="1"/>
+    <w:lsdException w:name="table of authorities" w:semiHidden="1" w:unhideWhenUsed="1"/>
+    <w:lsdException w:name="macro" w:semiHidden="1" w:unhideWhenUsed="1"/>
+    <w:lsdException w:name="toa heading" w:semiHidden="1" w:unhideWhenUsed="1"/>
+    <w:lsdException w:name="List" w:semiHidden="1" w:unhideWhenUsed="1"/>
+    <w:lsdException w:name="List Bullet" w:semiHidden="1" w:unhideWhenUsed="1"/>
+    <w:lsdException w:name="List Number" w:semiHidden="1" w:unhideWhenUsed="1"/>
+    <w:lsdException w:name="List 2" w:semiHidden="1" w:unhideWhenUsed="1"/>
+    <w:lsdException w:name="List 3" w:semiHidden="1" w:unhideWhenUsed="1"/>
+    <w:lsdException w:name="List 4" w:semiHidden="1" w:unhideWhenUsed="1"/>
+    <w:lsdException w:name="List 5" w:semiHidden="1" w:unhideWhenUsed="1"/>
+    <w:lsdException w:name="List Bullet 2" w:semiHidden="1" w:unhideWhenUsed="1"/>
+    <w:lsdException w:name="List Bullet 3" w:semiHidden="1" w:unhideWhenUsed="1"/>
+    <w:lsdException w:name="List Bullet 4" w:semiHidden="1" w:unhideWhenUsed="1"/>
+    <w:lsdException w:name="List Bullet 5" w:semiHidden="1" w:unhideWhenUsed="1"/>
+    <w:lsdException w:name="List Number 2" w:semiHidden="1" w:unhideWhenUsed="1"/>
+    <w:lsdException w:name="List Number 3" w:semiHidden="1" w:unhideWhenUsed="1"/>
+    <w:lsdException w:name="List Number 4" w:semiHidden="1" w:unhideWhenUsed="1"/>
+    <w:lsdException w:name="List Number 5" w:semiHidden="1" w:unhideWhenUsed="1"/>
+    <w:lsdException w:name="Title" w:uiPriority="10" w:qFormat="1"/>
+    <w:lsdException w:name="Closing" w:semiHidden="1" w:unhideWhenUsed="1"/>
+    <w:lsdException w:name="Signature" w:semiHidden="1" w:unhideWhenUsed="1"/>
+    <w:lsdException w:name="Default Paragraph Font" w:semiHidden="1" w:uiPriority="1" w:unhideWhenUsed="1"/>
+    <w:lsdException w:name="Body Text" w:semiHidden="1" w:unhideWhenUsed="1"/>
+    <w:lsdException w:name="Body Text Indent" w:semiHidden="1" w:unhideWhenUsed="1"/>
+    <w:lsdException w:name="List Continue" w:semiHidden="1" w:unhideWhenUsed="1"/>
+    <w:lsdException w:name="List Continue 2" w:semiHidden="1" w:unhideWhenUsed="1"/>
+    <w:lsdException w:name="List Continue 3" w:semiHidden="1" w:unhideWhenUsed="1"/>
+    <w:lsdException w:name="List Continue 4" w:semiHidden="1" w:unhideWhenUsed="1"/>
+    <w:lsdException w:name="List Continue 5" w:semiHidden="1" w:unhideWhenUsed="1"/>
+    <w:lsdException w:name="Message Header" w:semiHidden="1" w:unhideWhenUsed="1"/>
+    <w:lsdException w:name="Subtitle" w:uiPriority="11" w:qFormat="1"/>
+    <w:lsdException w:name="Salutation" w:semiHidden="1" w:unhideWhenUsed="1"/>
+    <w:lsdException w:name="Date" w:semiHidden="1" w:unhideWhenUsed="1"/>
+    <w:lsdException w:name="Body Text First Indent" w:semiHidden="1" w:unhideWhenUsed="1"/>
+    <w:lsdException w:name="Body Text First Indent 2" w:semiHidden="1" w:unhideWhenUsed="1"/>
+    <w:lsdException w:name="Note Heading" w:semiHidden="1" w:unhideWhenUsed="1"/>
+    <w:lsdException w:name="Body Text 2" w:semiHidden="1" w:unhideWhenUsed="1"/>
+    <w:lsdException w:name="Body Text 3" w:semiHidden="1" w:unhideWhenUsed="1"/>
+    <w:lsdException w:name="Body Text Indent 2" w:semiHidden="1" w:unhideWhenUsed="1"/>
+    <w:lsdException w:name="Body Text Indent 3" w:semiHidden="1" w:unhideWhenUsed="1"/>
+    <w:lsdException w:name="Block Text" w:semiHidden="1" w:unhideWhenUsed="1"/>
+    <w:lsdException w:name="Hyperlink" w:semiHidden="1" w:unhideWhenUsed="1"/>
+    <w:lsdException w:name="FollowedHyperlink" w:semiHidden="1" w:unhideWhenUsed="1"/>
+    <w:lsdException w:name="Strong" w:uiPriority="22" w:qFormat="1"/>
+    <w:lsdException w:name="Emphasis" w:uiPriority="20" w:qFormat="1"/>
+    <w:lsdException w:name="Document Map" w:semiHidden="1" w:unhideWhenUsed="1"/>
+    <w:lsdException w:name="Plain Text" w:semiHidden="1" w:unhideWhenUsed="1"/>
+    <w:lsdException w:name="E-mail Signature" w:semiHidden="1" w:unhideWhenUsed="1"/>
+    <w:lsdException w:name="HTML Top of Form" w:semiHidden="1" w:unhideWhenUsed="1"/>
+    <w:lsdException w:name="HTML Bottom of Form" w:semiHidden="1" w:unhideWhenUsed="1"/>
+    <w:lsdException w:name="Normal (Web)" w:semiHidden="1" w:unhideWhenUsed="1"/>
+    <w:lsdException w:name="HTML Acronym" w:semiHidden="1" w:unhideWhenUsed="1"/>
+    <w:lsdException w:name="HTML Address" w:semiHidden="1" w:unhideWhenUsed="1"/>
+    <w:lsdException w:name="HTML Cite" w:semiHidden="1" w:unhideWhenUsed="1"/>
+    <w:lsdException w:name="HTML Code" w:semiHidden="1" w:unhideWhenUsed="1"/>
+    <w:lsdException w:name="HTML Definition" w:semiHidden="1" w:unhideWhenUsed="1"/>
+    <w:lsdException w:name="HTML Keyboard" w:semiHidden="1" w:unhideWhenUsed="1"/>
+    <w:lsdException w:name="HTML Preformatted" w:semiHidden="1" w:unhideWhenUsed="1"/>
+    <w:lsdException w:name="HTML Sample" w:semiHidden="1" w:unhideWhenUsed="1"/>
+    <w:lsdException w:name="HTML Typewriter" w:semiHidden="1" w:unhideWhenUsed="1"/>
+    <w:lsdException w:name="HTML Variable" w:semiHidden="1" w:unhideWhenUsed="1"/>
+    <w:lsdException w:name="Normal Table" w:semiHidden="1" w:unhideWhenUsed="1"/>
+    <w:lsdException w:name="annotation subject" w:semiHidden="1" w:unhideWhenUsed="1"/>
+    <w:lsdException w:name="No List" w:semiHidden="1" w:unhideWhenUsed="1"/>
+    <w:lsdException w:name="Outline List 1" w:semiHidden="1" w:unhideWhenUsed="1"/>
+    <w:lsdException w:name="Outline List 2" w:semiHidden="1" w:unhideWhenUsed="1"/>
+    <w:lsdException w:name="Outline List 3" w:semiHidden="1" w:unhideWhenUsed="1"/>
+    <w:lsdException w:name="Table Simple 1" w:semiHidden="1" w:unhideWhenUsed="1"/>
+    <w:lsdException w:name="Table Simple 2" w:semiHidden="1" w:unhideWhenUsed="1"/>
+    <w:lsdException w:name="Table Simple 3" w:semiHidden="1" w:unhideWhenUsed="1"/>
+    <w:lsdException w:name="Table Classic 1" w:semiHidden="1" w:unhideWhenUsed="1"/>
+    <w:lsdException w:name="Table Classic 2" w:semiHidden="1" w:unhideWhenUsed="1"/>
+    <w:lsdException w:name="Table Classic 3" w:semiHidden="1" w:unhideWhenUsed="1"/>
+    <w:lsdException w:name="Table Classic 4" w:semiHidden="1" w:unhideWhenUsed="1"/>
+    <w:lsdException w:name="Table Colorful 1" w:semiHidden="1" w:unhideWhenUsed="1"/>
+    <w:lsdException w:name="Table Colorful 2" w:semiHidden="1" w:unhideWhenUsed="1"/>
+    <w:lsdException w:name="Table Colorful 3" w:semiHidden="1" w:unhideWhenUsed="1"/>
+    <w:lsdException w:name="Table Columns 1" w:semiHidden="1" w:unhideWhenUsed="1"/>
+    <w:lsdException w:name="Table Columns 2" w:semiHidden="1" w:unhideWhenUsed="1"/>
+    <w:lsdException w:name="Table Columns 3" w:semiHidden="1" w:unhideWhenUsed="1"/>
+    <w:lsdException w:name="Table Columns 4" w:semiHidden="1" w:unhideWhenUsed="1"/>
+    <w:lsdException w:name="Table Columns 5" w:semiHidden="1" w:unhideWhenUsed="1"/>
+    <w:lsdException w:name="Table Grid 1" w:semiHidden="1" w:unhideWhenUsed="1"/>
+    <w:lsdException w:name="Table Grid 2" w:semiHidden="1" w:unhideWhenUsed="1"/>
+    <w:lsdException w:name="Table Grid 3" w:semiHidden="1" w:unhideWhenUsed="1"/>
+    <w:lsdException w:name="Table Grid 4" w:semiHidden="1" w:unhideWhenUsed="1"/>
+    <w:lsdException w:name="Table Grid 5" w:semiHidden="1" w:unhideWhenUsed="1"/>
+    <w:lsdException w:name="Table Grid 6" w:semiHidden="1" w:unhideWhenUsed="1"/>
+    <w:lsdException w:name="Table Grid 7" w:semiHidden="1" w:unhideWhenUsed="1"/>
+    <w:lsdException w:name="Table Grid 8" w:semiHidden="1" w:unhideWhenUsed="1"/>
+    <w:lsdException w:name="Table List 1" w:semiHidden="1" w:unhideWhenUsed="1"/>
+    <w:lsdException w:name="Table List 2" w:semiHidden="1" w:unhideWhenUsed="1"/>
+    <w:lsdException w:name="Table List 3" w:semiHidden="1" w:unhideWhenUsed="1"/>
+    <w:lsdException w:name="Table List 4" w:semiHidden="1" w:unhideWhenUsed="1"/>
+    <w:lsdException w:name="Table List 5" w:semiHidden="1" w:unhideWhenUsed="1"/>
+    <w:lsdException w:name="Table List 6" w:semiHidden="1" w:unhideWhenUsed="1"/>
+    <w:lsdException w:name="Table List 7" w:semiHidden="1" w:unhideWhenUsed="1"/>
+    <w:lsdException w:name="Table List 8" w:semiHidden="1" w:unhideWhenUsed="1"/>
+    <w:lsdException w:name="Table 3D effects 1" w:semiHidden="1" w:unhideWhenUsed="1"/>
+    <w:lsdException w:name="Table 3D effects 2" w:semiHidden="1" w:unhideWhenUsed="1"/>
+    <w:lsdException w:name="Table 3D effects 3" w:semiHidden="1" w:unhideWhenUsed="1"/>
+    <w:lsdException w:name="Table Contemporary" w:semiHidden="1" w:unhideWhenUsed="1"/>
+    <w:lsdException w:name="Table Elegant" w:semiHidden="1" w:unhideWhenUsed="1"/>
+    <w:lsdException w:name="Table Professional" w:semiHidden="1" w:unhideWhenUsed="1"/>
+    <w:lsdException w:name="Table Subtle 1" w:semiHidden="1" w:unhideWhenUsed="1"/>
+    <w:lsdException w:name="Table Subtle 2" w:semiHidden="1" w:unhideWhenUsed="1"/>
+    <w:lsdException w:name="Table Web 1" w:semiHidden="1" w:unhideWhenUsed="1"/>
+    <w:lsdException w:name="Table Web 2" w:semiHidden="1" w:unhideWhenUsed="1"/>
+    <w:lsdException w:name="Table Web 3" w:semiHidden="1" w:unhideWhenUsed="1"/>
+    <w:lsdException w:name="Balloon Text" w:semiHidden="1" w:unhideWhenUsed="1"/>
+    <w:lsdException w:name="Table Grid" w:uiPriority="39"/>
+    <w:lsdException w:name="Table Theme" w:semiHidden="1" w:unhideWhenUsed="1"/>
+    <w:lsdException w:name="Placeholder Text" w:semiHidden="1"/>
+    <w:lsdException w:name="No Spacing" w:uiPriority="1" w:qFormat="1"/>
+    <w:lsdException w:name="Light Shading" w:uiPriority="60"/>
+    <w:lsdException w:name="Light List" w:uiPriority="61"/>
+    <w:lsdException w:name="Light Grid" w:uiPriority="62"/>
+    <w:lsdException w:name="Medium Shading 1" w:uiPriority="63"/>
+    <w:lsdException w:name="Medium Shading 2" w:uiPriority="64"/>
+    <w:lsdException w:name="Medium List 1" w:uiPriority="65"/>
+    <w:lsdException w:name="Medium List 2" w:uiPriority="66"/>
+    <w:lsdException w:name="Medium Grid 1" w:uiPriority="67"/>
+    <w:lsdException w:name="Medium Grid 2" w:uiPriority="68"/>
+    <w:lsdException w:name="Medium Grid 3" w:uiPriority="69"/>
+    <w:lsdException w:name="Dark List" w:uiPriority="70"/>
+    <w:lsdException w:name="Colorful Shading" w:uiPriority="71"/>
+    <w:lsdException w:name="Colorful List" w:uiPriority="72"/>
+    <w:lsdException w:name="Colorful Grid" w:uiPriority="73"/>
+    <w:lsdException w:name="Light Shading Accent 1" w:uiPriority="60"/>
+    <w:lsdException w:name="Light List Accent 1" w:uiPriority="61"/>
+    <w:lsdException w:name="Light Grid Accent 1" w:uiPriority="62"/>
+    <w:lsdException w:name="Medium Shading 1 Accent 1" w:uiPriority="63"/>
+    <w:lsdException w:name="Medium Shading 2 Accent 1" w:uiPriority="64"/>
+    <w:lsdException w:name="Medium List 1 Accent 1" w:uiPriority="65"/>
+    <w:lsdException w:name="Revision" w:semiHidden="1"/>
+    <w:lsdException w:name="List Paragraph" w:uiPriority="34" w:qFormat="1"/>
+    <w:lsdException w:name="Quote" w:uiPriority="29" w:qFormat="1"/>
+    <w:lsdException w:name="Intense Quote" w:uiPriority="30" w:qFormat="1"/>
+    <w:lsdException w:name="Medium List 2 Accent 1" w:uiPriority="66"/>
+    <w:lsdException w:name="Medium Grid 1 Accent 1" w:uiPriority="67"/>
+    <w:lsdException w:name="Medium Grid 2 Accent 1" w:uiPriority="68"/>
+    <w:lsdException w:name="Medium Grid 3 Accent 1" w:uiPriority="69"/>
+    <w:lsdException w:name="Dark List Accent 1" w:uiPriority="70"/>
+    <w:lsdException w:name="Colorful Shading Accent 1" w:uiPriority="71"/>
+    <w:lsdException w:name="Colorful List Accent 1" w:uiPriority="72"/>
+    <w:lsdException w:name="Colorful Grid Accent 1" w:uiPriority="73"/>
+    <w:lsdException w:name="Light Shading Accent 2" w:uiPriority="60"/>
+    <w:lsdException w:name="Light List Accent 2" w:uiPriority="61"/>
+    <w:lsdException w:name="Light Grid Accent 2" w:uiPriority="62"/>
+    <w:lsdException w:name="Medium Shading 1 Accent 2" w:uiPriority="63"/>
+    <w:lsdException w:name="Medium Shading 2 Accent 2" w:uiPriority="64"/>
+    <w:lsdException w:name="Medium List 1 Accent 2" w:uiPriority="65"/>
+    <w:lsdException w:name="Medium List 2 Accent 2" w:uiPriority="66"/>
+    <w:lsdException w:name="Medium Grid 1 Accent 2" w:uiPriority="67"/>
+    <w:lsdException w:name="Medium Grid 2 Accent 2" w:uiPriority="68"/>
+    <w:lsdException w:name="Medium Grid 3 Accent 2" w:uiPriority="69"/>
+    <w:lsdException w:name="Dark List Accent 2" w:uiPriority="70"/>
+    <w:lsdException w:name="Colorful Shading Accent 2" w:uiPriority="71"/>
+    <w:lsdException w:name="Colorful List Accent 2" w:uiPriority="72"/>
+    <w:lsdException w:name="Colorful Grid Accent 2" w:uiPriority="73"/>
+    <w:lsdException w:name="Light Shading Accent 3" w:uiPriority="60"/>
+    <w:lsdException w:name="Light List Accent 3" w:uiPriority="61"/>
+    <w:lsdException w:name="Light Grid Accent 3" w:uiPriority="62"/>
+    <w:lsdException w:name="Medium Shading 1 Accent 3" w:uiPriority="63"/>
+    <w:lsdException w:name="Medium Shading 2 Accent 3" w:uiPriority="64"/>
+    <w:lsdException w:name="Medium List 1 Accent 3" w:uiPriority="65"/>
+    <w:lsdException w:name="Medium List 2 Accent 3" w:uiPriority="66"/>
+    <w:lsdException w:name="Medium Grid 1 Accent 3" w:uiPriority="67"/>
+    <w:lsdException w:name="Medium Grid 2 Accent 3" w:uiPriority="68"/>
+    <w:lsdException w:name="Medium Grid 3 Accent 3" w:uiPriority="69"/>
+    <w:lsdException w:name="Dark List Accent 3" w:uiPriority="70"/>
+    <w:lsdException w:name="Colorful Shading Accent 3" w:uiPriority="71"/>
+    <w:lsdException w:name="Colorful List Accent 3" w:uiPriority="72"/>
+    <w:lsdException w:name="Colorful Grid Accent 3" w:uiPriority="73"/>
+    <w:lsdException w:name="Light Shading Accent 4" w:uiPriority="60"/>
+    <w:lsdException w:name="Light List Accent 4" w:uiPriority="61"/>
+    <w:lsdException w:name="Light Grid Accent 4" w:uiPriority="62"/>
+    <w:lsdException w:name="Medium Shading 1 Accent 4" w:uiPriority="63"/>
+    <w:lsdException w:name="Medium Shading 2 Accent 4" w:uiPriority="64"/>
+    <w:lsdException w:name="Medium List 1 Accent 4" w:uiPriority="65"/>
+    <w:lsdException w:name="Medium List 2 Accent 4" w:uiPriority="66"/>
+    <w:lsdException w:name="Medium Grid 1 Accent 4" w:uiPriority="67"/>
+    <w:lsdException w:name="Medium Grid 2 Accent 4" w:uiPriority="68"/>
+    <w:lsdException w:name="Medium Grid 3 Accent 4" w:uiPriority="69"/>
+    <w:lsdException w:name="Dark List Accent 4" w:uiPriority="70"/>
+    <w:lsdException w:name="Colorful Shading Accent 4" w:uiPriority="71"/>
+    <w:lsdException w:name="Colorful List Accent 4" w:uiPriority="72"/>
+    <w:lsdException w:name="Colorful Grid Accent 4" w:uiPriority="73"/>
+    <w:lsdException w:name="Light Shading Accent 5" w:uiPriority="60"/>
+    <w:lsdException w:name="Light List Accent 5" w:uiPriority="61"/>
+    <w:lsdException w:name="Light Grid Accent 5" w:uiPriority="62"/>
+    <w:lsdException w:name="Medium Shading 1 Accent 5" w:uiPriority="63"/>
+    <w:lsdException w:name="Medium Shading 2 Accent 5" w:uiPriority="64"/>
+    <w:lsdException w:name="Medium List 1 Accent 5" w:uiPriority="65"/>
+    <w:lsdException w:name="Medium List 2 Accent 5" w:uiPriority="66"/>
+    <w:lsdException w:name="Medium Grid 1 Accent 5" w:uiPriority="67"/>
+    <w:lsdException w:name="Medium Grid 2 Accent 5" w:uiPriority="68"/>
+    <w:lsdException w:name="Medium Grid 3 Accent 5" w:uiPriority="69"/>
+    <w:lsdException w:name="Dark List Accent 5" w:uiPriority="70"/>
+    <w:lsdException w:name="Colorful Shading Accent 5" w:uiPriority="71"/>
+    <w:lsdException w:name="Colorful List Accent 5" w:uiPriority="72"/>
+    <w:lsdException w:name="Colorful Grid Accent 5" w:uiPriority="73"/>
+    <w:lsdException w:name="Light Shading Accent 6" w:uiPriority="60"/>
+    <w:lsdException w:name="Light List Accent 6" w:uiPriority="61"/>
+    <w:lsdException w:name="Light Grid Accent 6" w:uiPriority="62"/>
+    <w:lsdException w:name="Medium Shading 1 Accent 6" w:uiPriority="63"/>
+    <w:lsdException w:name="Medium Shading 2 Accent 6" w:uiPriority="64"/>
+    <w:lsdException w:name="Medium List 1 Accent 6" w:uiPriority="65"/>
+    <w:lsdException w:name="Medium List 2 Accent 6" w:uiPriority="66"/>
+    <w:lsdException w:name="Medium Grid 1 Accent 6" w:uiPriority="67"/>
+    <w:lsdException w:name="Medium Grid 2 Accent 6" w:uiPriority="68"/>
+    <w:lsdException w:name="Medium Grid 3 Accent 6" w:uiPriority="69"/>
+    <w:lsdException w:name="Dark List Accent 6" w:uiPriority="70"/>
+    <w:lsdException w:name="Colorful Shading Accent 6" w:uiPriority="71"/>
+    <w:lsdException w:name="Colorful List Accent 6" w:uiPriority="72"/>
+    <w:lsdException w:name="Colorful Grid Accent 6" w:uiPriority="73"/>
+    <w:lsdException w:name="Subtle Emphasis" w:uiPriority="19" w:qFormat="1"/>
+    <w:lsdException w:name="Intense Emphasis" w:uiPriority="21" w:qFormat="1"/>
+    <w:lsdException w:name="Subtle Reference" w:uiPriority="31" w:qFormat="1"/>
+    <w:lsdException w:name="Intense Reference" w:uiPriority="32" w:qFormat="1"/>
+    <w:lsdException w:name="Book Title" w:uiPriority="33" w:qFormat="1"/>
+    <w:lsdException w:name="Bibliography" w:semiHidden="1" w:uiPriority="37" w:unhideWhenUsed="1"/>
+    <w:lsdException w:name="TOC Heading" w:semiHidden="1" w:uiPriority="39" w:unhideWhenUsed="1" w:qFormat="1"/>
+    <w:lsdException w:name="Plain Table 1" w:uiPriority="41"/>
+    <w:lsdException w:name="Plain Table 2" w:uiPriority="42"/>
+    <w:lsdException w:name="Plain Table 3" w:uiPriority="43"/>
+    <w:lsdException w:name="Plain Table 4" w:uiPriority="44"/>
+    <w:lsdException w:name="Plain Table 5" w:uiPriority="45"/>
+    <w:lsdException w:name="Grid Table Light" w:uiPriority="40"/>
+    <w:lsdException w:name="Grid Table 1 Light" w:uiPriority="46"/>
+    <w:lsdException w:name="Grid Table 2" w:uiPriority="47"/>
+    <w:lsdException w:name="Grid Table 3" w:uiPriority="48"/>
+    <w:lsdException w:name="Grid Table 4" w:uiPriority="49"/>
+    <w:lsdException w:name="Grid Table 5 Dark" w:uiPriority="50"/>
+    <w:lsdException w:name="Grid Table 6 Colorful" w:uiPriority="51"/>
+    <w:lsdException w:name="Grid Table 7 Colorful" w:uiPriority="52"/>
+    <w:lsdException w:name="Grid Table 1 Light Accent 1" w:uiPriority="46"/>
+    <w:lsdException w:name="Grid Table 2 Accent 1" w:uiPriority="47"/>
+    <w:lsdException w:name="Grid Table 3 Accent 1" w:uiPriority="48"/>
+    <w:lsdException w:name="Grid Table 4 Accent 1" w:uiPriority="49"/>
+    <w:lsdException w:name="Grid Table 5 Dark Accent 1" w:uiPriority="50"/>
+    <w:lsdException w:name="Grid Table 6 Colorful Accent 1" w:uiPriority="51"/>
+    <w:lsdException w:name="Grid Table 7 Colorful Accent 1" w:uiPriority="52"/>
+    <w:lsdException w:name="Grid Table 1 Light Accent 2" w:uiPriority="46"/>
+    <w:lsdException w:name="Grid Table 2 Accent 2" w:uiPriority="47"/>
+    <w:lsdException w:name="Grid Table 3 Accent 2" w:uiPriority="48"/>
+    <w:lsdException w:name="Grid Table 4 Accent 2" w:uiPriority="49"/>
+    <w:lsdException w:name="Grid Table 5 Dark Accent 2" w:uiPriority="50"/>
+    <w:lsdException w:name="Grid Table 6 Colorful Accent 2" w:uiPriority="51"/>
+    <w:lsdException w:name="Grid Table 7 Colorful Accent 2" w:uiPriority="52"/>
+    <w:lsdException w:name="Grid Table 1 Light Accent 3" w:uiPriority="46"/>
+    <w:lsdException w:name="Grid Table 2 Accent 3" w:uiPriority="47"/>
+    <w:lsdException w:name="Grid Table 3 Accent 3" w:uiPriority="48"/>
+    <w:lsdException w:name="Grid Table 4 Accent 3" w:uiPriority="49"/>
+    <w:lsdException w:name="Grid Table 5 Dark Accent 3" w:uiPriority="50"/>
+    <w:lsdException w:name="Grid Table 6 Colorful Accent 3" w:uiPriority="51"/>
+    <w:lsdException w:name="Grid Table 7 Colorful Accent 3" w:uiPriority="52"/>
+    <w:lsdException w:name="Grid Table 1 Light Accent 4" w:uiPriority="46"/>
+    <w:lsdException w:name="Grid Table 2 Accent 4" w:uiPriority="47"/>
+    <w:lsdException w:name="Grid Table 3 Accent 4" w:uiPriority="48"/>
+    <w:lsdException w:name="Grid Table 4 Accent 4" w:uiPriority="49"/>
+    <w:lsdException w:name="Grid Table 5 Dark Accent 4" w:uiPriority="50"/>
+    <w:lsdException w:name="Grid Table 6 Colorful Accent 4" w:uiPriority="51"/>
+    <w:lsdException w:name="Grid Table 7 Colorful Accent 4" w:uiPriority="52"/>
+    <w:lsdException w:name="Grid Table 1 Light Accent 5" w:uiPriority="46"/>
+    <w:lsdException w:name="Grid Table 2 Accent 5" w:uiPriority="47"/>
+    <w:lsdException w:name="Grid Table 3 Accent 5" w:uiPriority="48"/>
+    <w:lsdException w:name="Grid Table 4 Accent 5" w:uiPriority="49"/>
+    <w:lsdException w:name="Grid Table 5 Dark Accent 5" w:uiPriority="50"/>
+    <w:lsdException w:name="Grid Table 6 Colorful Accent 5" w:uiPriority="51"/>
+    <w:lsdException w:name="Grid Table 7 Colorful Accent 5" w:uiPriority="52"/>
+    <w:lsdException w:name="Grid Table 1 Light Accent 6" w:uiPriority="46"/>
+    <w:lsdException w:name="Grid Table 2 Accent 6" w:uiPriority="47"/>
+    <w:lsdException w:name="Grid Table 3 Accent 6" w:uiPriority="48"/>
+    <w:lsdException w:name="Grid Table 4 Accent 6" w:uiPriority="49"/>
+    <w:lsdException w:name="Grid Table 5 Dark Accent 6" w:uiPriority="50"/>
+    <w:lsdException w:name="Grid Table 6 Colorful Accent 6" w:uiPriority="51"/>
+    <w:lsdException w:name="Grid Table 7 Colorful Accent 6" w:uiPriority="52"/>
+    <w:lsdException w:name="List Table 1 Light" w:uiPriority="46"/>
+    <w:lsdException w:name="List Table 2" w:uiPriority="47"/>
+    <w:lsdException w:name="List Table 3" w:uiPriority="48"/>
+    <w:lsdException w:name="List Table 4" w:uiPriority="49"/>
+    <w:lsdException w:name="List Table 5 Dark" w:uiPriority="50"/>
+    <w:lsdException w:name="List Table 6 Colorful" w:uiPriority="51"/>
+    <w:lsdException w:name="List Table 7 Colorful" w:uiPriority="52"/>
+    <w:lsdException w:name="List Table 1 Light Accent 1" w:uiPriority="46"/>
+    <w:lsdException w:name="List Table 2 Accent 1" w:uiPriority="47"/>
+    <w:lsdException w:name="List Table 3 Accent 1" w:uiPriority="48"/>
+    <w:lsdException w:name="List Table 4 Accent 1" w:uiPriority="49"/>
+    <w:lsdException w:name="List Table 5 Dark Accent 1" w:uiPriority="50"/>
+    <w:lsdException w:name="List Table 6 Colorful Accent 1" w:uiPriority="51"/>
+    <w:lsdException w:name="List Table 7 Colorful Accent 1" w:uiPriority="52"/>
+    <w:lsdException w:name="List Table 1 Light Accent 2" w:uiPriority="46"/>
+    <w:lsdException w:name="List Table 2 Accent 2" w:uiPriority="47"/>
+    <w:lsdException w:name="List Table 3 Accent 2" w:uiPriority="48"/>
+    <w:lsdException w:name="List Table 4 Accent 2" w:uiPriority="49"/>
+    <w:lsdException w:name="List Table 5 Dark Accent 2" w:uiPriority="50"/>
+    <w:lsdException w:name="List Table 6 Colorful Accent 2" w:uiPriority="51"/>
+    <w:lsdException w:name="List Table 7 Colorful Accent 2" w:uiPriority="52"/>
+    <w:lsdException w:name="List Table 1 Light Accent 3" w:uiPriority="46"/>
+    <w:lsdException w:name="List Table 2 Accent 3" w:uiPriority="47"/>
+    <w:lsdException w:name="List Table 3 Accent 3" w:uiPriority="48"/>
+    <w:lsdException w:name="List Table 4 Accent 3" w:uiPriority="49"/>
+    <w:lsdException w:name="List Table 5 Dark Accent 3" w:uiPriority="50"/>
+    <w:lsdException w:name="List Table 6 Colorful Accent 3" w:uiPriority="51"/>
+    <w:lsdException w:name="List Table 7 Colorful Accent 3" w:uiPriority="52"/>
+    <w:lsdException w:name="List Table 1 Light Accent 4" w:uiPriority="46"/>
+    <w:lsdException w:name="List Table 2 Accent 4" w:uiPriority="47"/>
+    <w:lsdException w:name="List Table 3 Accent 4" w:uiPriority="48"/>
+    <w:lsdException w:name="List Table 4 Accent 4" w:uiPriority="49"/>
+    <w:lsdException w:name="List Table 5 Dark Accent 4" w:uiPriority="50"/>
+    <w:lsdException w:name="List Table 6 Colorful Accent 4" w:uiPriority="51"/>
+    <w:lsdException w:name="List Table 7 Colorful Accent 4" w:uiPriority="52"/>
+    <w:lsdException w:name="List Table 1 Light Accent 5" w:uiPriority="46"/>
+    <w:lsdException w:name="List Table 2 Accent 5" w:uiPriority="47"/>
+    <w:lsdException w:name="List Table 3 Accent 5" w:uiPriority="48"/>
+    <w:lsdException w:name="List Table 4 Accent 5" w:uiPriority="49"/>
+    <w:lsdException w:name="List Table 5 Dark Accent 5" w:uiPriority="50"/>
+    <w:lsdException w:name="List Table 6 Colorful Accent 5" w:uiPriority="51"/>
+    <w:lsdException w:name="List Table 7 Colorful Accent 5" w:uiPriority="52"/>
+    <w:lsdException w:name="List Table 1 Light Accent 6" w:uiPriority="46"/>
+    <w:lsdException w:name="List Table 2 Accent 6" w:uiPriority="47"/>
+    <w:lsdException w:name="List Table 3 Accent 6" w:uiPriority="48"/>
+    <w:lsdException w:name="List Table 4 Accent 6" w:uiPriority="49"/>
+    <w:lsdException w:name="List Table 5 Dark Accent 6" w:uiPriority="50"/>
+    <w:lsdException w:name="List Table 6 Colorful Accent 6" w:uiPriority="51"/>
+    <w:lsdException w:name="List Table 7 Colorful Accent 6" w:uiPriority="52"/>
+    <w:lsdException w:name="Mention" w:semiHidden="1" w:unhideWhenUsed="1"/>
+  </w:latentStyles>
+  <w:style w:type="paragraph" w:default="1" w:styleId="Normal">
+    <w:name w:val="Normal"/>
   </w:style>
-  <w:style w:type="table" w:styleId="TableNormal" w:default="1">
-    <w:name w:val="Table Normal"/>
-  </w:style>
-  <w:style w:type="paragraph" w:styleId="Heading1">
+  <w:style w:type="paragraph" w:styleId="Ttulo1">
     <w:name w:val="heading 1"/>
     <w:basedOn w:val="Normal"/>
     <w:next w:val="Normal"/>
     <w:pPr>
-      <w:keepNext w:val="1"/>
-      <w:keepLines w:val="1"/>
-      <w:spacing w:after="120" w:before="400" w:lineRule="auto"/>
-      <w:contextualSpacing w:val="1"/>
+      <w:keepNext/>
+      <w:keepLines/>
+      <w:spacing w:before="400" w:after="120"/>
+      <w:contextualSpacing/>
+      <w:outlineLvl w:val="0"/>
     </w:pPr>
     <w:rPr>
       <w:sz w:val="40"/>
       <w:szCs w:val="40"/>
     </w:rPr>
   </w:style>
-  <w:style w:type="paragraph" w:styleId="Heading2">
+  <w:style w:type="paragraph" w:styleId="Ttulo2">
     <w:name w:val="heading 2"/>
     <w:basedOn w:val="Normal"/>
     <w:next w:val="Normal"/>
     <w:pPr>
-      <w:keepNext w:val="1"/>
-      <w:keepLines w:val="1"/>
-      <w:spacing w:after="120" w:before="360" w:lineRule="auto"/>
-      <w:contextualSpacing w:val="1"/>
+      <w:keepNext/>
+      <w:keepLines/>
+      <w:spacing w:before="360" w:after="120"/>
+      <w:contextualSpacing/>
+      <w:outlineLvl w:val="1"/>
     </w:pPr>
     <w:rPr>
-      <w:b w:val="0"/>
       <w:sz w:val="32"/>
       <w:szCs w:val="32"/>
     </w:rPr>
   </w:style>
-  <w:style w:type="paragraph" w:styleId="Heading3">
+  <w:style w:type="paragraph" w:styleId="Ttulo3">
     <w:name w:val="heading 3"/>
     <w:basedOn w:val="Normal"/>
     <w:next w:val="Normal"/>
     <w:pPr>
-      <w:keepNext w:val="1"/>
-      <w:keepLines w:val="1"/>
-      <w:spacing w:after="80" w:before="320" w:lineRule="auto"/>
-      <w:contextualSpacing w:val="1"/>
+      <w:keepNext/>
+      <w:keepLines/>
+      <w:spacing w:before="320" w:after="80"/>
+      <w:contextualSpacing/>
+      <w:outlineLvl w:val="2"/>
     </w:pPr>
     <w:rPr>
-      <w:b w:val="0"/>
       <w:color w:val="434343"/>
       <w:sz w:val="28"/>
       <w:szCs w:val="28"/>
     </w:rPr>
   </w:style>
-  <w:style w:type="paragraph" w:styleId="Heading4">
+  <w:style w:type="paragraph" w:styleId="Ttulo4">
     <w:name w:val="heading 4"/>
     <w:basedOn w:val="Normal"/>
     <w:next w:val="Normal"/>
     <w:pPr>
-      <w:keepNext w:val="1"/>
-      <w:keepLines w:val="1"/>
-      <w:spacing w:after="80" w:before="280" w:lineRule="auto"/>
-      <w:contextualSpacing w:val="1"/>
+      <w:keepNext/>
+      <w:keepLines/>
+      <w:spacing w:before="280" w:after="80"/>
+      <w:contextualSpacing/>
+      <w:outlineLvl w:val="3"/>
     </w:pPr>
     <w:rPr>
       <w:color w:val="666666"/>
@@ -869,71 +1532,432 @@
       <w:szCs w:val="24"/>
     </w:rPr>
   </w:style>
-  <w:style w:type="paragraph" w:styleId="Heading5">
+  <w:style w:type="paragraph" w:styleId="Ttulo5">
     <w:name w:val="heading 5"/>
     <w:basedOn w:val="Normal"/>
     <w:next w:val="Normal"/>
     <w:pPr>
-      <w:keepNext w:val="1"/>
-      <w:keepLines w:val="1"/>
-      <w:spacing w:after="80" w:before="240" w:lineRule="auto"/>
-      <w:contextualSpacing w:val="1"/>
+      <w:keepNext/>
+      <w:keepLines/>
+      <w:spacing w:before="240" w:after="80"/>
+      <w:contextualSpacing/>
+      <w:outlineLvl w:val="4"/>
     </w:pPr>
     <w:rPr>
       <w:color w:val="666666"/>
-      <w:sz w:val="22"/>
-      <w:szCs w:val="22"/>
     </w:rPr>
   </w:style>
-  <w:style w:type="paragraph" w:styleId="Heading6">
+  <w:style w:type="paragraph" w:styleId="Ttulo6">
     <w:name w:val="heading 6"/>
     <w:basedOn w:val="Normal"/>
     <w:next w:val="Normal"/>
     <w:pPr>
-      <w:keepNext w:val="1"/>
-      <w:keepLines w:val="1"/>
-      <w:spacing w:after="80" w:before="240" w:lineRule="auto"/>
-      <w:contextualSpacing w:val="1"/>
+      <w:keepNext/>
+      <w:keepLines/>
+      <w:spacing w:before="240" w:after="80"/>
+      <w:contextualSpacing/>
+      <w:outlineLvl w:val="5"/>
     </w:pPr>
     <w:rPr>
-      <w:i w:val="1"/>
+      <w:i/>
       <w:color w:val="666666"/>
-      <w:sz w:val="22"/>
-      <w:szCs w:val="22"/>
     </w:rPr>
   </w:style>
-  <w:style w:type="paragraph" w:styleId="Title">
+  <w:style w:type="character" w:default="1" w:styleId="Fuentedeprrafopredeter">
+    <w:name w:val="Default Paragraph Font"/>
+    <w:uiPriority w:val="1"/>
+    <w:semiHidden/>
+    <w:unhideWhenUsed/>
+  </w:style>
+  <w:style w:type="table" w:default="1" w:styleId="Tablanormal">
+    <w:name w:val="Normal Table"/>
+    <w:uiPriority w:val="99"/>
+    <w:semiHidden/>
+    <w:unhideWhenUsed/>
+    <w:tblPr>
+      <w:tblInd w:w="0" w:type="dxa"/>
+      <w:tblCellMar>
+        <w:top w:w="0" w:type="dxa"/>
+        <w:left w:w="108" w:type="dxa"/>
+        <w:bottom w:w="0" w:type="dxa"/>
+        <w:right w:w="108" w:type="dxa"/>
+      </w:tblCellMar>
+    </w:tblPr>
+  </w:style>
+  <w:style w:type="numbering" w:default="1" w:styleId="Sinlista">
+    <w:name w:val="No List"/>
+    <w:uiPriority w:val="99"/>
+    <w:semiHidden/>
+    <w:unhideWhenUsed/>
+  </w:style>
+  <w:style w:type="table" w:customStyle="1" w:styleId="TableNormal">
+    <w:name w:val="Table Normal"/>
+    <w:tblPr>
+      <w:tblCellMar>
+        <w:top w:w="0" w:type="dxa"/>
+        <w:left w:w="0" w:type="dxa"/>
+        <w:bottom w:w="0" w:type="dxa"/>
+        <w:right w:w="0" w:type="dxa"/>
+      </w:tblCellMar>
+    </w:tblPr>
+  </w:style>
+  <w:style w:type="paragraph" w:styleId="Ttulo">
     <w:name w:val="Title"/>
     <w:basedOn w:val="Normal"/>
     <w:next w:val="Normal"/>
     <w:pPr>
-      <w:keepNext w:val="1"/>
-      <w:keepLines w:val="1"/>
-      <w:spacing w:after="60" w:before="0" w:lineRule="auto"/>
-      <w:contextualSpacing w:val="1"/>
+      <w:keepNext/>
+      <w:keepLines/>
+      <w:spacing w:after="60"/>
+      <w:contextualSpacing/>
     </w:pPr>
     <w:rPr>
       <w:sz w:val="52"/>
       <w:szCs w:val="52"/>
     </w:rPr>
   </w:style>
-  <w:style w:type="paragraph" w:styleId="Subtitle">
+  <w:style w:type="paragraph" w:styleId="Subttulo">
     <w:name w:val="Subtitle"/>
     <w:basedOn w:val="Normal"/>
     <w:next w:val="Normal"/>
     <w:pPr>
-      <w:keepNext w:val="1"/>
-      <w:keepLines w:val="1"/>
-      <w:spacing w:after="320" w:before="0" w:lineRule="auto"/>
-      <w:contextualSpacing w:val="1"/>
+      <w:keepNext/>
+      <w:keepLines/>
+      <w:spacing w:after="320"/>
+      <w:contextualSpacing/>
     </w:pPr>
     <w:rPr>
-      <w:rFonts w:ascii="Arial" w:cs="Arial" w:eastAsia="Arial" w:hAnsi="Arial"/>
-      <w:i w:val="0"/>
       <w:color w:val="666666"/>
       <w:sz w:val="30"/>
       <w:szCs w:val="30"/>
     </w:rPr>
   </w:style>
+  <w:style w:type="character" w:customStyle="1" w:styleId="SourceText">
+    <w:name w:val="Source Text"/>
+    <w:rsid w:val="00E80376"/>
+    <w:rPr>
+      <w:rFonts w:ascii="Liberation Mono" w:eastAsia="Droid Sans Fallback" w:hAnsi="Liberation Mono" w:cs="Liberation Mono"/>
+    </w:rPr>
+  </w:style>
+  <w:style w:type="paragraph" w:customStyle="1" w:styleId="PreformattedText">
+    <w:name w:val="Preformatted Text"/>
+    <w:basedOn w:val="Normal"/>
+    <w:rsid w:val="00E80376"/>
+    <w:pPr>
+      <w:keepNext/>
+      <w:suppressAutoHyphens/>
+    </w:pPr>
+    <w:rPr>
+      <w:lang w:val="es-AR" w:eastAsia="zh-CN" w:bidi="hi-IN"/>
+    </w:rPr>
+  </w:style>
+  <w:style w:type="character" w:styleId="CdigoHTML">
+    <w:name w:val="HTML Code"/>
+    <w:basedOn w:val="Fuentedeprrafopredeter"/>
+    <w:uiPriority w:val="99"/>
+    <w:semiHidden/>
+    <w:unhideWhenUsed/>
+    <w:rsid w:val="00E80376"/>
+    <w:rPr>
+      <w:rFonts w:ascii="Courier New" w:eastAsia="Times New Roman" w:hAnsi="Courier New" w:cs="Courier New"/>
+      <w:sz w:val="20"/>
+      <w:szCs w:val="20"/>
+    </w:rPr>
+  </w:style>
 </w:styles>
+</file>
+
+<file path=word/theme/theme1.xml><?xml version="1.0" encoding="utf-8"?>
+<a:theme xmlns:a="http://schemas.openxmlformats.org/drawingml/2006/main" name="Tema de Office">
+  <a:themeElements>
+    <a:clrScheme name="Office">
+      <a:dk1>
+        <a:sysClr val="windowText" lastClr="000000"/>
+      </a:dk1>
+      <a:lt1>
+        <a:sysClr val="window" lastClr="FFFFFF"/>
+      </a:lt1>
+      <a:dk2>
+        <a:srgbClr val="44546A"/>
+      </a:dk2>
+      <a:lt2>
+        <a:srgbClr val="E7E6E6"/>
+      </a:lt2>
+      <a:accent1>
+        <a:srgbClr val="5B9BD5"/>
+      </a:accent1>
+      <a:accent2>
+        <a:srgbClr val="ED7D31"/>
+      </a:accent2>
+      <a:accent3>
+        <a:srgbClr val="A5A5A5"/>
+      </a:accent3>
+      <a:accent4>
+        <a:srgbClr val="FFC000"/>
+      </a:accent4>
+      <a:accent5>
+        <a:srgbClr val="4472C4"/>
+      </a:accent5>
+      <a:accent6>
+        <a:srgbClr val="70AD47"/>
+      </a:accent6>
+      <a:hlink>
+        <a:srgbClr val="0563C1"/>
+      </a:hlink>
+      <a:folHlink>
+        <a:srgbClr val="954F72"/>
+      </a:folHlink>
+    </a:clrScheme>
+    <a:fontScheme name="Office">
+      <a:majorFont>
+        <a:latin typeface="Calibri Light" panose="020F0302020204030204"/>
+        <a:ea typeface=""/>
+        <a:cs typeface=""/>
+        <a:font script="Jpan" typeface="游ゴシック Light"/>
+        <a:font script="Hang" typeface="맑은 고딕"/>
+        <a:font script="Hans" typeface="等线 Light"/>
+        <a:font script="Hant" typeface="新細明體"/>
+        <a:font script="Arab" typeface="Times New Roman"/>
+        <a:font script="Hebr" typeface="Times New Roman"/>
+        <a:font script="Thai" typeface="Angsana New"/>
+        <a:font script="Ethi" typeface="Nyala"/>
+        <a:font script="Beng" typeface="Vrinda"/>
+        <a:font script="Gujr" typeface="Shruti"/>
+        <a:font script="Khmr" typeface="MoolBoran"/>
+        <a:font script="Knda" typeface="Tunga"/>
+        <a:font script="Guru" typeface="Raavi"/>
+        <a:font script="Cans" typeface="Euphemia"/>
+        <a:font script="Cher" typeface="Plantagenet Cherokee"/>
+        <a:font script="Yiii" typeface="Microsoft Yi Baiti"/>
+        <a:font script="Tibt" typeface="Microsoft Himalaya"/>
+        <a:font script="Thaa" typeface="MV Boli"/>
+        <a:font script="Deva" typeface="Mangal"/>
+        <a:font script="Telu" typeface="Gautami"/>
+        <a:font script="Taml" typeface="Latha"/>
+        <a:font script="Syrc" typeface="Estrangelo Edessa"/>
+        <a:font script="Orya" typeface="Kalinga"/>
+        <a:font script="Mlym" typeface="Kartika"/>
+        <a:font script="Laoo" typeface="DokChampa"/>
+        <a:font script="Sinh" typeface="Iskoola Pota"/>
+        <a:font script="Mong" typeface="Mongolian Baiti"/>
+        <a:font script="Viet" typeface="Times New Roman"/>
+        <a:font script="Uigh" typeface="Microsoft Uighur"/>
+        <a:font script="Geor" typeface="Sylfaen"/>
+        <a:font script="Armn" typeface="Arial"/>
+        <a:font script="Bugi" typeface="Leelawadee UI"/>
+        <a:font script="Bopo" typeface="Microsoft JhengHei"/>
+        <a:font script="Java" typeface="Javanese Text"/>
+        <a:font script="Lisu" typeface="Segoe UI"/>
+        <a:font script="Mymr" typeface="Myanmar Text"/>
+        <a:font script="Nkoo" typeface="Ebrima"/>
+        <a:font script="Olck" typeface="Nirmala UI"/>
+        <a:font script="Osma" typeface="Ebrima"/>
+        <a:font script="Phag" typeface="Phagspa"/>
+        <a:font script="Syrn" typeface="Estrangelo Edessa"/>
+        <a:font script="Syrj" typeface="Estrangelo Edessa"/>
+        <a:font script="Syre" typeface="Estrangelo Edessa"/>
+        <a:font script="Sora" typeface="Nirmala UI"/>
+        <a:font script="Tale" typeface="Microsoft Tai Le"/>
+        <a:font script="Talu" typeface="Microsoft New Tai Lue"/>
+        <a:font script="Tfng" typeface="Ebrima"/>
+      </a:majorFont>
+      <a:minorFont>
+        <a:latin typeface="Calibri" panose="020F0502020204030204"/>
+        <a:ea typeface=""/>
+        <a:cs typeface=""/>
+        <a:font script="Jpan" typeface="游明朝"/>
+        <a:font script="Hang" typeface="맑은 고딕"/>
+        <a:font script="Hans" typeface="等线"/>
+        <a:font script="Hant" typeface="新細明體"/>
+        <a:font script="Arab" typeface="Arial"/>
+        <a:font script="Hebr" typeface="Arial"/>
+        <a:font script="Thai" typeface="Cordia New"/>
+        <a:font script="Ethi" typeface="Nyala"/>
+        <a:font script="Beng" typeface="Vrinda"/>
+        <a:font script="Gujr" typeface="Shruti"/>
+        <a:font script="Khmr" typeface="DaunPenh"/>
+        <a:font script="Knda" typeface="Tunga"/>
+        <a:font script="Guru" typeface="Raavi"/>
+        <a:font script="Cans" typeface="Euphemia"/>
+        <a:font script="Cher" typeface="Plantagenet Cherokee"/>
+        <a:font script="Yiii" typeface="Microsoft Yi Baiti"/>
+        <a:font script="Tibt" typeface="Microsoft Himalaya"/>
+        <a:font script="Thaa" typeface="MV Boli"/>
+        <a:font script="Deva" typeface="Mangal"/>
+        <a:font script="Telu" typeface="Gautami"/>
+        <a:font script="Taml" typeface="Latha"/>
+        <a:font script="Syrc" typeface="Estrangelo Edessa"/>
+        <a:font script="Orya" typeface="Kalinga"/>
+        <a:font script="Mlym" typeface="Kartika"/>
+        <a:font script="Laoo" typeface="DokChampa"/>
+        <a:font script="Sinh" typeface="Iskoola Pota"/>
+        <a:font script="Mong" typeface="Mongolian Baiti"/>
+        <a:font script="Viet" typeface="Arial"/>
+        <a:font script="Uigh" typeface="Microsoft Uighur"/>
+        <a:font script="Geor" typeface="Sylfaen"/>
+        <a:font script="Armn" typeface="Arial"/>
+        <a:font script="Bugi" typeface="Leelawadee UI"/>
+        <a:font script="Bopo" typeface="Microsoft JhengHei"/>
+        <a:font script="Java" typeface="Javanese Text"/>
+        <a:font script="Lisu" typeface="Segoe UI"/>
+        <a:font script="Mymr" typeface="Myanmar Text"/>
+        <a:font script="Nkoo" typeface="Ebrima"/>
+        <a:font script="Olck" typeface="Nirmala UI"/>
+        <a:font script="Osma" typeface="Ebrima"/>
+        <a:font script="Phag" typeface="Phagspa"/>
+        <a:font script="Syrn" typeface="Estrangelo Edessa"/>
+        <a:font script="Syrj" typeface="Estrangelo Edessa"/>
+        <a:font script="Syre" typeface="Estrangelo Edessa"/>
+        <a:font script="Sora" typeface="Nirmala UI"/>
+        <a:font script="Tale" typeface="Microsoft Tai Le"/>
+        <a:font script="Talu" typeface="Microsoft New Tai Lue"/>
+        <a:font script="Tfng" typeface="Ebrima"/>
+      </a:minorFont>
+    </a:fontScheme>
+    <a:fmtScheme name="Office">
+      <a:fillStyleLst>
+        <a:solidFill>
+          <a:schemeClr val="phClr"/>
+        </a:solidFill>
+        <a:gradFill rotWithShape="1">
+          <a:gsLst>
+            <a:gs pos="0">
+              <a:schemeClr val="phClr">
+                <a:lumMod val="110000"/>
+                <a:satMod val="105000"/>
+                <a:tint val="67000"/>
+              </a:schemeClr>
+            </a:gs>
+            <a:gs pos="50000">
+              <a:schemeClr val="phClr">
+                <a:lumMod val="105000"/>
+                <a:satMod val="103000"/>
+                <a:tint val="73000"/>
+              </a:schemeClr>
+            </a:gs>
+            <a:gs pos="100000">
+              <a:schemeClr val="phClr">
+                <a:lumMod val="105000"/>
+                <a:satMod val="109000"/>
+                <a:tint val="81000"/>
+              </a:schemeClr>
+            </a:gs>
+          </a:gsLst>
+          <a:lin ang="5400000" scaled="0"/>
+        </a:gradFill>
+        <a:gradFill rotWithShape="1">
+          <a:gsLst>
+            <a:gs pos="0">
+              <a:schemeClr val="phClr">
+                <a:satMod val="103000"/>
+                <a:lumMod val="102000"/>
+                <a:tint val="94000"/>
+              </a:schemeClr>
+            </a:gs>
+            <a:gs pos="50000">
+              <a:schemeClr val="phClr">
+                <a:satMod val="110000"/>
+                <a:lumMod val="100000"/>
+                <a:shade val="100000"/>
+              </a:schemeClr>
+            </a:gs>
+            <a:gs pos="100000">
+              <a:schemeClr val="phClr">
+                <a:lumMod val="99000"/>
+                <a:satMod val="120000"/>
+                <a:shade val="78000"/>
+              </a:schemeClr>
+            </a:gs>
+          </a:gsLst>
+          <a:lin ang="5400000" scaled="0"/>
+        </a:gradFill>
+      </a:fillStyleLst>
+      <a:lnStyleLst>
+        <a:ln w="6350" cap="flat" cmpd="sng" algn="ctr">
+          <a:solidFill>
+            <a:schemeClr val="phClr"/>
+          </a:solidFill>
+          <a:prstDash val="solid"/>
+          <a:miter lim="800000"/>
+        </a:ln>
+        <a:ln w="12700" cap="flat" cmpd="sng" algn="ctr">
+          <a:solidFill>
+            <a:schemeClr val="phClr"/>
+          </a:solidFill>
+          <a:prstDash val="solid"/>
+          <a:miter lim="800000"/>
+        </a:ln>
+        <a:ln w="19050" cap="flat" cmpd="sng" algn="ctr">
+          <a:solidFill>
+            <a:schemeClr val="phClr"/>
+          </a:solidFill>
+          <a:prstDash val="solid"/>
+          <a:miter lim="800000"/>
+        </a:ln>
+      </a:lnStyleLst>
+      <a:effectStyleLst>
+        <a:effectStyle>
+          <a:effectLst/>
+        </a:effectStyle>
+        <a:effectStyle>
+          <a:effectLst/>
+        </a:effectStyle>
+        <a:effectStyle>
+          <a:effectLst>
+            <a:outerShdw blurRad="57150" dist="19050" dir="5400000" algn="ctr" rotWithShape="0">
+              <a:srgbClr val="000000">
+                <a:alpha val="63000"/>
+              </a:srgbClr>
+            </a:outerShdw>
+          </a:effectLst>
+        </a:effectStyle>
+      </a:effectStyleLst>
+      <a:bgFillStyleLst>
+        <a:solidFill>
+          <a:schemeClr val="phClr"/>
+        </a:solidFill>
+        <a:solidFill>
+          <a:schemeClr val="phClr">
+            <a:tint val="95000"/>
+            <a:satMod val="170000"/>
+          </a:schemeClr>
+        </a:solidFill>
+        <a:gradFill rotWithShape="1">
+          <a:gsLst>
+            <a:gs pos="0">
+              <a:schemeClr val="phClr">
+                <a:tint val="93000"/>
+                <a:satMod val="150000"/>
+                <a:shade val="98000"/>
+                <a:lumMod val="102000"/>
+              </a:schemeClr>
+            </a:gs>
+            <a:gs pos="50000">
+              <a:schemeClr val="phClr">
+                <a:tint val="98000"/>
+                <a:satMod val="130000"/>
+                <a:shade val="90000"/>
+                <a:lumMod val="103000"/>
+              </a:schemeClr>
+            </a:gs>
+            <a:gs pos="100000">
+              <a:schemeClr val="phClr">
+                <a:shade val="63000"/>
+                <a:satMod val="120000"/>
+              </a:schemeClr>
+            </a:gs>
+          </a:gsLst>
+          <a:lin ang="5400000" scaled="0"/>
+        </a:gradFill>
+      </a:bgFillStyleLst>
+    </a:fmtScheme>
+  </a:themeElements>
+  <a:objectDefaults/>
+  <a:extraClrSchemeLst/>
+  <a:extLst>
+    <a:ext uri="{05A4C25C-085E-4340-85A3-A5531E510DB2}">
+      <thm15:themeFamily xmlns:thm15="http://schemas.microsoft.com/office/thememl/2012/main" name="Office Theme" id="{62F939B6-93AF-4DB8-9C6B-D6C7DFDC589F}" vid="{4A3C46E8-61CC-4603-A589-7422A47A8E4A}"/>
+    </a:ext>
+  </a:extLst>
+</a:theme>
 </file>
</xml_diff>